<commit_message>
La til nytt konfigurasjonsoppsett
</commit_message>
<xml_diff>
--- a/PJ2100_Prosjekt/Iterasjon 2/Vedlegg/Konfigurasjonsoppsett.docx
+++ b/PJ2100_Prosjekt/Iterasjon 2/Vedlegg/Konfigurasjonsoppsett.docx
@@ -8,7 +8,7 @@
         <w:pStyle w:val="Title"/>
         <w:contextualSpacing w:val="0"/>
       </w:pPr>
-      <w:bookmarkStart w:id="0" w:colFirst="0" w:name="h.mq90vww97mm5" w:colLast="0"/>
+      <w:bookmarkStart w:colFirst="0" w:colLast="0" w:name="h.mq90vww97mm5" w:id="0"/>
       <w:bookmarkEnd w:id="0"/>
       <w:r>
         <w:rPr>
@@ -35,49 +35,57 @@
         <w:rPr>
           <w:rtl w:val="0"/>
         </w:rPr>
-        <w:t xml:space="preserve">Løsningen ferdig satt opp på </w:t>
+        <w:t xml:space="preserve">Løsningen ferdig satt opp på: </w:t>
+      </w:r>
+      <w:hyperlink r:id="rId5">
+        <w:r>
+          <w:rPr>
+            <w:color w:val="1155cc"/>
+            <w:u w:val="single"/>
+            <w:rtl w:val="0"/>
+          </w:rPr>
+          <w:t xml:space="preserve">http://tordtroen.com/pj2100eksamen/iterasjon2/index.php</w:t>
+        </w:r>
+      </w:hyperlink>
+      <w:r>
+        <w:rPr>
+          <w:rtl w:val="0"/>
+        </w:rPr>
+      </w:r>
+    </w:p>
+    <w:p>
+      <w:pPr>
+        <w:contextualSpacing w:val="0"/>
+      </w:pPr>
+      <w:r>
+        <w:rPr>
+          <w:rtl w:val="0"/>
+        </w:rPr>
+        <w:t xml:space="preserve">Brukernavn: </w:t>
       </w:r>
       <w:r>
         <w:rPr>
           <w:b w:val="1"/>
           <w:rtl w:val="0"/>
         </w:rPr>
-        <w:t xml:space="preserve">http://tordtroen.com/pj2100eksamen/html/.</w:t>
-      </w:r>
-    </w:p>
-    <w:p>
-      <w:pPr>
-        <w:contextualSpacing w:val="0"/>
-      </w:pPr>
-      <w:r>
-        <w:rPr>
-          <w:rtl w:val="0"/>
-        </w:rPr>
-        <w:t xml:space="preserve">Brukernavn: </w:t>
+        <w:t xml:space="preserve">admin</w:t>
+      </w:r>
+    </w:p>
+    <w:p>
+      <w:pPr>
+        <w:contextualSpacing w:val="0"/>
+      </w:pPr>
+      <w:r>
+        <w:rPr>
+          <w:rtl w:val="0"/>
+        </w:rPr>
+        <w:t xml:space="preserve">Passord: </w:t>
       </w:r>
       <w:r>
         <w:rPr>
           <w:b w:val="1"/>
           <w:rtl w:val="0"/>
         </w:rPr>
-        <w:t xml:space="preserve">admin</w:t>
-      </w:r>
-    </w:p>
-    <w:p>
-      <w:pPr>
-        <w:contextualSpacing w:val="0"/>
-      </w:pPr>
-      <w:r>
-        <w:rPr>
-          <w:rtl w:val="0"/>
-        </w:rPr>
-        <w:t xml:space="preserve">Passord: </w:t>
-      </w:r>
-      <w:r>
-        <w:rPr>
-          <w:b w:val="1"/>
-          <w:rtl w:val="0"/>
-        </w:rPr>
         <w:t xml:space="preserve">adminloginpassord</w:t>
       </w:r>
     </w:p>
@@ -96,7 +104,7 @@
         <w:pStyle w:val="Title"/>
         <w:contextualSpacing w:val="0"/>
       </w:pPr>
-      <w:bookmarkStart w:id="1" w:colFirst="0" w:name="h.5jvpgcujx31y" w:colLast="0"/>
+      <w:bookmarkStart w:colFirst="0" w:colLast="0" w:name="h.5jvpgcujx31y" w:id="1"/>
       <w:bookmarkEnd w:id="1"/>
       <w:r>
         <w:rPr>
@@ -135,7 +143,7 @@
         <w:rPr>
           <w:rtl w:val="0"/>
         </w:rPr>
-        <w:t xml:space="preserve">3. Gå til undermappen /html/ hvor index.html ligger.</w:t>
+        <w:t xml:space="preserve">3. ‘index.php’ som ligger i rotmappen er forsiden.</w:t>
       </w:r>
     </w:p>
     <w:p>
@@ -153,7 +161,7 @@
         <w:pStyle w:val="Title"/>
         <w:contextualSpacing w:val="0"/>
       </w:pPr>
-      <w:bookmarkStart w:id="2" w:colFirst="0" w:name="h.onfojrh9jiw6" w:colLast="0"/>
+      <w:bookmarkStart w:colFirst="0" w:colLast="0" w:name="h.onfojrh9jiw6" w:id="2"/>
       <w:bookmarkEnd w:id="2"/>
       <w:r>
         <w:rPr>
@@ -170,12 +178,12 @@
         <w:rPr>
           <w:rtl w:val="0"/>
         </w:rPr>
-        <w:t xml:space="preserve">Login på selve siden er ikke ferdig satt opp for iterasjon 1, så man kan skrive hva som helst som brukernavn og passord, og deretter trykke “Logg in”.</w:t>
+        <w:t xml:space="preserve">For å logge inn kan man enten registrere en ny bruker og logge inn med denne, eller bruke samme login info som nevnt øverst i dokumentet.</w:t>
       </w:r>
     </w:p>
     <w:sectPr>
-      <w:pgSz w:w="12240" w:h="15840"/>
-      <w:pgMar w:left="1440" w:right="1440" w:top="1440" w:bottom="1440"/>
+      <w:pgSz w:h="15840.0" w:w="12240.0"/>
+      <w:pgMar w:bottom="1440" w:top="1440" w:left="1440" w:right="1440"/>
       <w:pgNumType w:start="1"/>
     </w:sectPr>
   </w:body>
@@ -191,7 +199,7 @@
   <w:docDefaults>
     <w:rPrDefault>
       <w:rPr>
-        <w:rFonts w:cs="Arial" w:hAnsi="Arial" w:eastAsia="Arial" w:ascii="Arial"/>
+        <w:rFonts w:ascii="Arial" w:cs="Arial" w:eastAsia="Arial" w:hAnsi="Arial"/>
         <w:b w:val="0"/>
         <w:i w:val="0"/>
         <w:smallCaps w:val="0"/>
@@ -207,34 +215,34 @@
         <w:keepNext w:val="0"/>
         <w:keepLines w:val="0"/>
         <w:widowControl w:val="1"/>
-        <w:spacing w:lineRule="auto" w:after="0" w:line="276" w:before="0"/>
-        <w:ind w:left="0" w:firstLine="0" w:right="0"/>
+        <w:spacing w:after="0" w:before="0" w:line="276" w:lineRule="auto"/>
+        <w:ind w:left="0" w:right="0" w:firstLine="0"/>
         <w:jc w:val="left"/>
       </w:pPr>
     </w:pPrDefault>
   </w:docDefaults>
-  <w:style w:styleId="Normal" w:type="paragraph" w:default="1">
+  <w:style w:type="paragraph" w:styleId="Normal" w:default="1">
     <w:name w:val="normal"/>
   </w:style>
-  <w:style w:styleId="TableNormal" w:type="table" w:default="1">
+  <w:style w:type="table" w:styleId="TableNormal" w:default="1">
     <w:name w:val="Table Normal"/>
   </w:style>
-  <w:style w:styleId="Heading1" w:type="paragraph">
+  <w:style w:type="paragraph" w:styleId="Heading1">
     <w:name w:val="heading 1"/>
     <w:basedOn w:val="Normal"/>
     <w:next w:val="Normal"/>
     <w:pPr>
       <w:keepNext w:val="1"/>
       <w:keepLines w:val="1"/>
-      <w:spacing w:lineRule="auto" w:after="0" w:before="200"/>
-      <w:contextualSpacing w:val="1"/>
-    </w:pPr>
-    <w:rPr>
-      <w:rFonts w:cs="Trebuchet MS" w:hAnsi="Trebuchet MS" w:eastAsia="Trebuchet MS" w:ascii="Trebuchet MS"/>
+      <w:spacing w:after="0" w:before="200" w:lineRule="auto"/>
+      <w:contextualSpacing w:val="1"/>
+    </w:pPr>
+    <w:rPr>
+      <w:rFonts w:ascii="Trebuchet MS" w:cs="Trebuchet MS" w:eastAsia="Trebuchet MS" w:hAnsi="Trebuchet MS"/>
       <w:sz w:val="32"/>
     </w:rPr>
   </w:style>
-  <w:style w:styleId="Heading2" w:type="paragraph">
+  <w:style w:type="paragraph" w:styleId="Heading2">
     <w:name w:val="heading 2"/>
     <w:basedOn w:val="Normal"/>
     <w:next w:val="Normal"/>
@@ -246,14 +254,14 @@
       <w:sz w:val="20"/>
     </w:rPr>
   </w:style>
-  <w:style w:styleId="Heading3" w:type="paragraph">
+  <w:style w:type="paragraph" w:styleId="Heading3">
     <w:name w:val="heading 3"/>
     <w:basedOn w:val="Normal"/>
     <w:next w:val="Normal"/>
     <w:pPr>
       <w:keepNext w:val="1"/>
       <w:keepLines w:val="1"/>
-      <w:spacing w:lineRule="auto" w:before="160"/>
+      <w:spacing w:before="160" w:lineRule="auto"/>
       <w:contextualSpacing w:val="1"/>
     </w:pPr>
     <w:rPr>
@@ -263,55 +271,55 @@
       <w:sz w:val="24"/>
     </w:rPr>
   </w:style>
-  <w:style w:styleId="Heading4" w:type="paragraph">
+  <w:style w:type="paragraph" w:styleId="Heading4">
     <w:name w:val="heading 4"/>
     <w:basedOn w:val="Normal"/>
     <w:next w:val="Normal"/>
     <w:pPr>
       <w:keepNext w:val="1"/>
       <w:keepLines w:val="1"/>
-      <w:spacing w:lineRule="auto" w:before="160"/>
-      <w:contextualSpacing w:val="1"/>
-    </w:pPr>
-    <w:rPr>
-      <w:rFonts w:cs="Trebuchet MS" w:hAnsi="Trebuchet MS" w:eastAsia="Trebuchet MS" w:ascii="Trebuchet MS"/>
+      <w:spacing w:before="160" w:lineRule="auto"/>
+      <w:contextualSpacing w:val="1"/>
+    </w:pPr>
+    <w:rPr>
+      <w:rFonts w:ascii="Trebuchet MS" w:cs="Trebuchet MS" w:eastAsia="Trebuchet MS" w:hAnsi="Trebuchet MS"/>
       <w:u w:val="single"/>
     </w:rPr>
   </w:style>
-  <w:style w:styleId="Heading5" w:type="paragraph">
+  <w:style w:type="paragraph" w:styleId="Heading5">
     <w:name w:val="heading 5"/>
     <w:basedOn w:val="Normal"/>
     <w:next w:val="Normal"/>
     <w:pPr>
       <w:keepNext w:val="1"/>
       <w:keepLines w:val="1"/>
-      <w:spacing w:lineRule="auto" w:after="0" w:before="160"/>
-      <w:contextualSpacing w:val="1"/>
-    </w:pPr>
-    <w:rPr>
-      <w:rFonts w:cs="Trebuchet MS" w:hAnsi="Trebuchet MS" w:eastAsia="Trebuchet MS" w:ascii="Trebuchet MS"/>
+      <w:spacing w:after="0" w:before="160" w:lineRule="auto"/>
+      <w:contextualSpacing w:val="1"/>
+    </w:pPr>
+    <w:rPr>
+      <w:rFonts w:ascii="Trebuchet MS" w:cs="Trebuchet MS" w:eastAsia="Trebuchet MS" w:hAnsi="Trebuchet MS"/>
       <w:color w:val="666666"/>
       <w:sz w:val="22"/>
     </w:rPr>
   </w:style>
-  <w:style w:styleId="Heading6" w:type="paragraph">
+  <w:style w:type="paragraph" w:styleId="Heading6">
     <w:name w:val="heading 6"/>
     <w:basedOn w:val="Normal"/>
     <w:next w:val="Normal"/>
     <w:pPr>
       <w:keepNext w:val="1"/>
       <w:keepLines w:val="1"/>
-      <w:spacing w:lineRule="auto" w:after="0" w:before="160"/>
-      <w:contextualSpacing w:val="1"/>
-    </w:pPr>
-    <w:rPr>
-      <w:rFonts w:cs="Trebuchet MS" w:hAnsi="Trebuchet MS" w:eastAsia="Trebuchet MS" w:ascii="Trebuchet MS"/>
+      <w:spacing w:after="0" w:before="160" w:lineRule="auto"/>
+      <w:contextualSpacing w:val="1"/>
+    </w:pPr>
+    <w:rPr>
+      <w:rFonts w:ascii="Trebuchet MS" w:cs="Trebuchet MS" w:eastAsia="Trebuchet MS" w:hAnsi="Trebuchet MS"/>
       <w:i w:val="1"/>
       <w:color w:val="666666"/>
       <w:sz w:val="22"/>
     </w:rPr>
   </w:style>
-  <w:style w:styleId="Title" w:type="paragraph">
+  <w:style w:type="paragraph" w:styleId="Title">
     <w:name w:val="Title"/>
     <w:basedOn w:val="Normal"/>
     <w:next w:val="Normal"/>
@@ -323,7 +331,7 @@
       <w:sz w:val="28"/>
     </w:rPr>
   </w:style>
-  <w:style w:styleId="Subtitle" w:type="paragraph">
+  <w:style w:type="paragraph" w:styleId="Subtitle">
     <w:name w:val="Subtitle"/>
     <w:basedOn w:val="Normal"/>
     <w:next w:val="Normal"/>
@@ -331,7 +339,7 @@
       <w:contextualSpacing w:val="1"/>
     </w:pPr>
     <w:rPr>
-      <w:rFonts w:cs="Courier New" w:hAnsi="Courier New" w:eastAsia="Courier New" w:ascii="Courier New"/>
+      <w:rFonts w:ascii="Courier New" w:cs="Courier New" w:eastAsia="Courier New" w:hAnsi="Courier New"/>
     </w:rPr>
   </w:style>
 </w:styles>

</xml_diff>